<commit_message>
two related works in checkpoint.docx
</commit_message>
<xml_diff>
--- a/Checkpoint.docx
+++ b/Checkpoint.docx
@@ -1,6 +1,6 @@
 
 <file path=word/document.xml><?xml version="1.0" encoding="utf-8"?>
-<w:document xmlns:ve="http://schemas.openxmlformats.org/markup-compatibility/2006" xmlns:o="urn:schemas-microsoft-com:office:office" xmlns:r="http://schemas.openxmlformats.org/officeDocument/2006/relationships" xmlns:m="http://schemas.openxmlformats.org/officeDocument/2006/math" xmlns:v="urn:schemas-microsoft-com:vml" xmlns:wp="http://schemas.openxmlformats.org/drawingml/2006/wordprocessingDrawing" xmlns:w10="urn:schemas-microsoft-com:office:word" xmlns:w="http://schemas.openxmlformats.org/wordprocessingml/2006/main" xmlns:wne="http://schemas.microsoft.com/office/word/2006/wordml">
+<w:document xmlns:mo="http://schemas.microsoft.com/office/mac/office/2008/main" xmlns:ve="http://schemas.openxmlformats.org/markup-compatibility/2006" xmlns:mv="urn:schemas-microsoft-com:mac:vml" xmlns:o="urn:schemas-microsoft-com:office:office" xmlns:r="http://schemas.openxmlformats.org/officeDocument/2006/relationships" xmlns:m="http://schemas.openxmlformats.org/officeDocument/2006/math" xmlns:v="urn:schemas-microsoft-com:vml" xmlns:wp="http://schemas.openxmlformats.org/drawingml/2006/wordprocessingDrawing" xmlns:w10="urn:schemas-microsoft-com:office:word" xmlns:w="http://schemas.openxmlformats.org/wordprocessingml/2006/main" xmlns:wne="http://schemas.microsoft.com/office/word/2006/wordml">
   <w:body>
     <w:p>
       <w:pPr>
@@ -39,7 +39,6 @@
           <w:szCs w:val="29"/>
         </w:rPr>
       </w:pPr>
-      <w:proofErr w:type="spellStart"/>
       <w:r>
         <w:rPr>
           <w:rFonts w:ascii="Calibri" w:eastAsia="Times New Roman" w:hAnsi="Calibri" w:cs="Calibri"/>
@@ -48,9 +47,8 @@
           <w:sz w:val="24"/>
           <w:szCs w:val="29"/>
         </w:rPr>
-        <w:t>Anjali</w:t>
-      </w:r>
-      <w:proofErr w:type="spellEnd"/>
+        <w:t>Anjali Muralidhar, Mike Puncel</w:t>
+      </w:r>
       <w:r>
         <w:rPr>
           <w:rFonts w:ascii="Calibri" w:eastAsia="Times New Roman" w:hAnsi="Calibri" w:cs="Calibri"/>
@@ -59,9 +57,8 @@
           <w:sz w:val="24"/>
           <w:szCs w:val="29"/>
         </w:rPr>
-        <w:t xml:space="preserve"> </w:t>
-      </w:r>
-      <w:proofErr w:type="spellStart"/>
+        <w:t xml:space="preserve">, </w:t>
+      </w:r>
       <w:r>
         <w:rPr>
           <w:rFonts w:ascii="Calibri" w:eastAsia="Times New Roman" w:hAnsi="Calibri" w:cs="Calibri"/>
@@ -70,62 +67,7 @@
           <w:sz w:val="24"/>
           <w:szCs w:val="29"/>
         </w:rPr>
-        <w:t>Muralidhar</w:t>
-      </w:r>
-      <w:proofErr w:type="spellEnd"/>
-      <w:r>
-        <w:rPr>
-          <w:rFonts w:ascii="Calibri" w:eastAsia="Times New Roman" w:hAnsi="Calibri" w:cs="Calibri"/>
-          <w:bCs/>
-          <w:color w:val="000000"/>
-          <w:sz w:val="24"/>
-          <w:szCs w:val="29"/>
-        </w:rPr>
-        <w:t xml:space="preserve">, Mike </w:t>
-      </w:r>
-      <w:proofErr w:type="spellStart"/>
-      <w:r>
-        <w:rPr>
-          <w:rFonts w:ascii="Calibri" w:eastAsia="Times New Roman" w:hAnsi="Calibri" w:cs="Calibri"/>
-          <w:bCs/>
-          <w:color w:val="000000"/>
-          <w:sz w:val="24"/>
-          <w:szCs w:val="29"/>
-        </w:rPr>
-        <w:t>Puncel</w:t>
-      </w:r>
-      <w:proofErr w:type="spellEnd"/>
-      <w:r>
-        <w:rPr>
-          <w:rFonts w:ascii="Calibri" w:eastAsia="Times New Roman" w:hAnsi="Calibri" w:cs="Calibri"/>
-          <w:bCs/>
-          <w:color w:val="000000"/>
-          <w:sz w:val="24"/>
-          <w:szCs w:val="29"/>
-        </w:rPr>
-        <w:t xml:space="preserve">, </w:t>
-      </w:r>
-      <w:proofErr w:type="spellStart"/>
-      <w:r>
-        <w:rPr>
-          <w:rFonts w:ascii="Calibri" w:eastAsia="Times New Roman" w:hAnsi="Calibri" w:cs="Calibri"/>
-          <w:bCs/>
-          <w:color w:val="000000"/>
-          <w:sz w:val="24"/>
-          <w:szCs w:val="29"/>
-        </w:rPr>
-        <w:t>Nischay</w:t>
-      </w:r>
-      <w:proofErr w:type="spellEnd"/>
-      <w:r>
-        <w:rPr>
-          <w:rFonts w:ascii="Calibri" w:eastAsia="Times New Roman" w:hAnsi="Calibri" w:cs="Calibri"/>
-          <w:bCs/>
-          <w:color w:val="000000"/>
-          <w:sz w:val="24"/>
-          <w:szCs w:val="29"/>
-        </w:rPr>
-        <w:t xml:space="preserve"> Kumar</w:t>
+        <w:t>Nischay Kumar</w:t>
       </w:r>
     </w:p>
     <w:p>
@@ -329,57 +271,7 @@
           <w:sz w:val="24"/>
           <w:szCs w:val="24"/>
         </w:rPr>
-        <w:t xml:space="preserve">As a first step toward ranking dishes at a particular restaurant, we needed to isolate mentions of a particular dish in our dataset. In 6.864 </w:t>
-      </w:r>
-      <w:proofErr w:type="gramStart"/>
-      <w:r>
-        <w:rPr>
-          <w:rFonts w:ascii="Calibri" w:eastAsia="Times New Roman" w:hAnsi="Calibri" w:cs="Calibri"/>
-          <w:color w:val="000000"/>
-          <w:sz w:val="24"/>
-          <w:szCs w:val="24"/>
-        </w:rPr>
-        <w:t>lecture</w:t>
-      </w:r>
-      <w:proofErr w:type="gramEnd"/>
-      <w:r>
-        <w:rPr>
-          <w:rFonts w:ascii="Calibri" w:eastAsia="Times New Roman" w:hAnsi="Calibri" w:cs="Calibri"/>
-          <w:color w:val="000000"/>
-          <w:sz w:val="24"/>
-          <w:szCs w:val="24"/>
-        </w:rPr>
-        <w:t xml:space="preserve">, we learned that an adjective in a sentence is usually within five words of the noun it modifies. The length of an average English sentence is also about 15-20 words. From analysis of user reviews, we also found that the description of the dish usually comes after mentioning the name of the dish. Thus, we decided to look at snippets of the review that consisted of the dish name and the 12 words that followed. This would make it very likely that an adjective that will indicate the quality of the dish will be included </w:t>
-      </w:r>
-      <w:r>
-        <w:rPr>
-          <w:rFonts w:ascii="Calibri" w:eastAsia="Times New Roman" w:hAnsi="Calibri" w:cs="Calibri"/>
-          <w:color w:val="000000"/>
-          <w:sz w:val="24"/>
-          <w:szCs w:val="24"/>
-        </w:rPr>
-        <w:lastRenderedPageBreak/>
-        <w:t xml:space="preserve">in the snippet, and there will be enough </w:t>
-      </w:r>
-      <w:proofErr w:type="gramStart"/>
-      <w:r>
-        <w:rPr>
-          <w:rFonts w:ascii="Calibri" w:eastAsia="Times New Roman" w:hAnsi="Calibri" w:cs="Calibri"/>
-          <w:color w:val="000000"/>
-          <w:sz w:val="24"/>
-          <w:szCs w:val="24"/>
-        </w:rPr>
-        <w:t>context</w:t>
-      </w:r>
-      <w:proofErr w:type="gramEnd"/>
-      <w:r>
-        <w:rPr>
-          <w:rFonts w:ascii="Calibri" w:eastAsia="Times New Roman" w:hAnsi="Calibri" w:cs="Calibri"/>
-          <w:color w:val="000000"/>
-          <w:sz w:val="24"/>
-          <w:szCs w:val="24"/>
-        </w:rPr>
-        <w:t xml:space="preserve"> after the dish name to determine if it is being described positively or negatively.</w:t>
+        <w:t>As a first step toward ranking dishes at a particular restaurant, we needed to isolate mentions of a particular dish in our dataset. In 6.864 lecture, we learned that an adjective in a sentence is usually within five words of the noun it modifies. The length of an average English sentence is also about 15-20 words. From analysis of user reviews, we also found that the description of the dish usually comes after mentioning the name of the dish. Thus, we decided to look at snippets of the review that consisted of the dish name and the 12 words that followed. This would make it very likely that an adjective that will indicate the quality of the dish will be included in the snippet, and there will be enough context after the dish name to determine if it is being described positively or negatively.</w:t>
       </w:r>
     </w:p>
     <w:p>
@@ -411,9 +303,52 @@
           <w:szCs w:val="29"/>
           <w:u w:val="single"/>
         </w:rPr>
-        <w:t xml:space="preserve">Sentiment Analysis Using </w:t>
-      </w:r>
-      <w:proofErr w:type="spellStart"/>
+        <w:t>Sentiment Analysis Using Perceptron</w:t>
+      </w:r>
+    </w:p>
+    <w:p>
+      <w:pPr>
+        <w:spacing w:after="0" w:line="240" w:lineRule="auto"/>
+        <w:ind w:firstLine="624"/>
+        <w:rPr>
+          <w:rFonts w:ascii="Calibri" w:eastAsia="Times New Roman" w:hAnsi="Calibri" w:cs="Calibri"/>
+          <w:color w:val="000000"/>
+          <w:sz w:val="24"/>
+          <w:szCs w:val="24"/>
+        </w:rPr>
+      </w:pPr>
+      <w:r>
+        <w:rPr>
+          <w:rFonts w:ascii="Calibri" w:eastAsia="Times New Roman" w:hAnsi="Calibri" w:cs="Calibri"/>
+          <w:color w:val="000000"/>
+          <w:sz w:val="24"/>
+          <w:szCs w:val="24"/>
+        </w:rPr>
+        <w:t>After extracting snippets that describe dishes from restaurant reviews, we needed to determine if the sentiment of the snippet was positive or negative using the perceptron algorithm. In the training set, we label each snippet as positive or negative. Snippets are determined to be positive if the user thought the dish was average or above, while snippets were defined as negative if the user criticized the dish. The perceptron algorithm gives weights to all words in the snippets, and these weights are used to determine the sentiment about snippets in the test dataset. The sentiment about a dish would be aggregated and averaged to determine a general opinion about the dish based on the reviews.</w:t>
+      </w:r>
+    </w:p>
+    <w:p>
+      <w:pPr>
+        <w:spacing w:after="0" w:line="240" w:lineRule="auto"/>
+        <w:ind w:firstLine="624"/>
+        <w:rPr>
+          <w:rFonts w:ascii="Times New Roman" w:eastAsia="Times New Roman" w:hAnsi="Times New Roman" w:cs="Times New Roman"/>
+          <w:color w:val="000000"/>
+          <w:sz w:val="27"/>
+          <w:szCs w:val="27"/>
+        </w:rPr>
+      </w:pPr>
+    </w:p>
+    <w:p>
+      <w:pPr>
+        <w:spacing w:after="0" w:line="240" w:lineRule="auto"/>
+        <w:rPr>
+          <w:rFonts w:ascii="Times New Roman" w:eastAsia="Times New Roman" w:hAnsi="Times New Roman" w:cs="Times New Roman"/>
+          <w:color w:val="000000"/>
+          <w:sz w:val="27"/>
+          <w:szCs w:val="27"/>
+        </w:rPr>
+      </w:pPr>
       <w:r>
         <w:rPr>
           <w:rFonts w:ascii="Calibri" w:eastAsia="Times New Roman" w:hAnsi="Calibri" w:cs="Calibri"/>
@@ -424,69 +359,28 @@
           <w:szCs w:val="29"/>
           <w:u w:val="single"/>
         </w:rPr>
-        <w:t>Perceptron</w:t>
-      </w:r>
-      <w:proofErr w:type="spellEnd"/>
+        <w:t>Early Experimental Results</w:t>
+      </w:r>
     </w:p>
     <w:p>
       <w:pPr>
         <w:spacing w:after="0" w:line="240" w:lineRule="auto"/>
         <w:ind w:firstLine="624"/>
         <w:rPr>
-          <w:rFonts w:ascii="Calibri" w:eastAsia="Times New Roman" w:hAnsi="Calibri" w:cs="Calibri"/>
-          <w:color w:val="000000"/>
-          <w:sz w:val="24"/>
-          <w:szCs w:val="24"/>
-        </w:rPr>
-      </w:pPr>
-      <w:r>
-        <w:rPr>
-          <w:rFonts w:ascii="Calibri" w:eastAsia="Times New Roman" w:hAnsi="Calibri" w:cs="Calibri"/>
-          <w:color w:val="000000"/>
-          <w:sz w:val="24"/>
-          <w:szCs w:val="24"/>
-        </w:rPr>
-        <w:t xml:space="preserve">After extracting snippets that describe dishes from restaurant reviews, we needed to determine if the sentiment of the snippet was positive or negative using the </w:t>
-      </w:r>
-      <w:proofErr w:type="spellStart"/>
-      <w:r>
-        <w:rPr>
-          <w:rFonts w:ascii="Calibri" w:eastAsia="Times New Roman" w:hAnsi="Calibri" w:cs="Calibri"/>
-          <w:color w:val="000000"/>
-          <w:sz w:val="24"/>
-          <w:szCs w:val="24"/>
-        </w:rPr>
-        <w:t>perceptron</w:t>
-      </w:r>
-      <w:proofErr w:type="spellEnd"/>
-      <w:r>
-        <w:rPr>
-          <w:rFonts w:ascii="Calibri" w:eastAsia="Times New Roman" w:hAnsi="Calibri" w:cs="Calibri"/>
-          <w:color w:val="000000"/>
-          <w:sz w:val="24"/>
-          <w:szCs w:val="24"/>
-        </w:rPr>
-        <w:t xml:space="preserve"> algorithm. In the training set, we label each snippet as positive or negative. Snippets are determined to be positive if the user thought the dish was average or above, while snippets were defined as negative if the user criticized the dish. The </w:t>
-      </w:r>
-      <w:proofErr w:type="spellStart"/>
-      <w:r>
-        <w:rPr>
-          <w:rFonts w:ascii="Calibri" w:eastAsia="Times New Roman" w:hAnsi="Calibri" w:cs="Calibri"/>
-          <w:color w:val="000000"/>
-          <w:sz w:val="24"/>
-          <w:szCs w:val="24"/>
-        </w:rPr>
-        <w:t>perceptron</w:t>
-      </w:r>
-      <w:proofErr w:type="spellEnd"/>
-      <w:r>
-        <w:rPr>
-          <w:rFonts w:ascii="Calibri" w:eastAsia="Times New Roman" w:hAnsi="Calibri" w:cs="Calibri"/>
-          <w:color w:val="000000"/>
-          <w:sz w:val="24"/>
-          <w:szCs w:val="24"/>
-        </w:rPr>
-        <w:t xml:space="preserve"> algorithm gives weights to all words in the snippets, and these weights are used to determine the sentiment about snippets in the test dataset. The sentiment about a dish would be aggregated and averaged to determine a general opinion about the dish based on the reviews.</w:t>
+          <w:rFonts w:ascii="Times New Roman" w:eastAsia="Times New Roman" w:hAnsi="Times New Roman" w:cs="Times New Roman"/>
+          <w:color w:val="000000"/>
+          <w:sz w:val="27"/>
+          <w:szCs w:val="27"/>
+        </w:rPr>
+      </w:pPr>
+      <w:r>
+        <w:rPr>
+          <w:rFonts w:ascii="Calibri" w:eastAsia="Times New Roman" w:hAnsi="Calibri" w:cs="Calibri"/>
+          <w:color w:val="000000"/>
+          <w:sz w:val="24"/>
+          <w:szCs w:val="24"/>
+        </w:rPr>
+        <w:t>Early experimentation involved training on reviews from 7 restaurants and testing on reviews from 3 restaurants. Manual inspection of the results revealed disappointing performance. Words that were not necessarily a clear indicator of sentiment were given peculiarly high or low weights. For example, the word “you” was given a very high positive weight, although it usually does not indicate a positive opinion.</w:t>
       </w:r>
     </w:p>
     <w:p>
@@ -500,28 +394,14 @@
           <w:szCs w:val="27"/>
         </w:rPr>
       </w:pPr>
-    </w:p>
-    <w:p>
-      <w:pPr>
-        <w:spacing w:after="0" w:line="240" w:lineRule="auto"/>
-        <w:rPr>
-          <w:rFonts w:ascii="Times New Roman" w:eastAsia="Times New Roman" w:hAnsi="Times New Roman" w:cs="Times New Roman"/>
-          <w:color w:val="000000"/>
-          <w:sz w:val="27"/>
-          <w:szCs w:val="27"/>
-        </w:rPr>
-      </w:pPr>
-      <w:r>
-        <w:rPr>
-          <w:rFonts w:ascii="Calibri" w:eastAsia="Times New Roman" w:hAnsi="Calibri" w:cs="Calibri"/>
-          <w:b/>
-          <w:bCs/>
-          <w:color w:val="000000"/>
-          <w:sz w:val="29"/>
-          <w:szCs w:val="29"/>
-          <w:u w:val="single"/>
-        </w:rPr>
-        <w:t>Early Experimental Results</w:t>
+      <w:r>
+        <w:rPr>
+          <w:rFonts w:ascii="Calibri" w:eastAsia="Times New Roman" w:hAnsi="Calibri" w:cs="Calibri"/>
+          <w:color w:val="000000"/>
+          <w:sz w:val="24"/>
+          <w:szCs w:val="24"/>
+        </w:rPr>
+        <w:t>In order to address these issues, we likely need to train on more restaurants to better assign weights to words. Also, we propose omitting extremely common words like “the,” “and,” “you,” etc. that do not contribute to sentiment. The early experiments also included food words in the vocabulary so a word like “mushroom” was weighted heavily if a certain restaurant had many positive reviews about a mushroom dish. These food words should be omitted from the perceptron algorithm to get better results.</w:t>
       </w:r>
     </w:p>
     <w:p>
@@ -542,7 +422,7 @@
           <w:sz w:val="24"/>
           <w:szCs w:val="24"/>
         </w:rPr>
-        <w:t>Early experimentation involved training on reviews from 7 restaurants and testing on reviews from 3 restaurants. Manual inspection of the results revealed disappointing performance. Words that were not necessarily a clear indicator of sentiment were given peculiarly high or low weights. For example, the word “you” was given a very high positive weight, although it usually does not indicate a positive opinion.</w:t>
+        <w:t>Another technique that may give better results is to tag each word in the reviews with its part of speech and give more weight to adjectives, which are usually the best indication if a dish was described positively or negatively. This would likely lead to the words with the highest weights being words like “tasty” and “delicious” and words with the lowest weights would be adjectives such as “salty” and “undercooked.” There are existing part-of-speech taggers that have been built and vetted by the NLP community. We plan on using one that has shown to tag sentences with accuracy. The tagger built by the Stanford Natural Language Processing Group and discussed in the paper by Toutanova et al. is publicly available for download and is very simple to use. This part-of-speech tagging will allow to us be more refined in defining what words influence the sentiment of a snippet. Empirically adjusting the weights of the tags in our vocabulary will allow us to compare the accuracy of our predictions based on what the weight allocation is for each tag and define a ranking system as well [1].</w:t>
       </w:r>
     </w:p>
     <w:p>
@@ -563,171 +443,9 @@
           <w:sz w:val="24"/>
           <w:szCs w:val="24"/>
         </w:rPr>
-        <w:t xml:space="preserve">In order to address these issues, we likely need to train on more restaurants to better assign weights to words. Also, we propose omitting extremely common words like “the,” “and,” “you,” etc. that do not contribute to sentiment. The early experiments also included food words in the vocabulary so a word like “mushroom” was weighted heavily if a certain restaurant had many positive reviews about a mushroom dish. These food words should be omitted from the </w:t>
-      </w:r>
-      <w:proofErr w:type="spellStart"/>
-      <w:r>
-        <w:rPr>
-          <w:rFonts w:ascii="Calibri" w:eastAsia="Times New Roman" w:hAnsi="Calibri" w:cs="Calibri"/>
-          <w:color w:val="000000"/>
-          <w:sz w:val="24"/>
-          <w:szCs w:val="24"/>
-        </w:rPr>
-        <w:t>perceptron</w:t>
-      </w:r>
-      <w:proofErr w:type="spellEnd"/>
-      <w:r>
-        <w:rPr>
-          <w:rFonts w:ascii="Calibri" w:eastAsia="Times New Roman" w:hAnsi="Calibri" w:cs="Calibri"/>
-          <w:color w:val="000000"/>
-          <w:sz w:val="24"/>
-          <w:szCs w:val="24"/>
-        </w:rPr>
-        <w:t xml:space="preserve"> algorithm to get better results.</w:t>
-      </w:r>
-    </w:p>
-    <w:p>
-      <w:pPr>
-        <w:spacing w:after="0" w:line="240" w:lineRule="auto"/>
-        <w:ind w:firstLine="624"/>
-        <w:rPr>
-          <w:rFonts w:ascii="Times New Roman" w:eastAsia="Times New Roman" w:hAnsi="Times New Roman" w:cs="Times New Roman"/>
-          <w:color w:val="000000"/>
-          <w:sz w:val="27"/>
-          <w:szCs w:val="27"/>
-        </w:rPr>
-      </w:pPr>
-      <w:r>
-        <w:rPr>
-          <w:rFonts w:ascii="Calibri" w:eastAsia="Times New Roman" w:hAnsi="Calibri" w:cs="Calibri"/>
-          <w:color w:val="000000"/>
-          <w:sz w:val="24"/>
-          <w:szCs w:val="24"/>
-        </w:rPr>
-        <w:t xml:space="preserve">Another technique that may give better results is to tag each word in the reviews with its part of speech and give more weight to adjectives, which are usually the best indication if a dish was described positively or negatively. This would likely lead to the words with the highest weights being words like “tasty” and “delicious” and words with the lowest weights would be adjectives such as “salty” and “undercooked.” There are existing part-of-speech taggers that have been built and vetted by the NLP community. We plan on using one that has shown to tag sentences with accuracy. The tagger built by the Stanford Natural Language Processing Group and discussed in the paper by </w:t>
-      </w:r>
-      <w:proofErr w:type="spellStart"/>
-      <w:r>
-        <w:rPr>
-          <w:rFonts w:ascii="Calibri" w:eastAsia="Times New Roman" w:hAnsi="Calibri" w:cs="Calibri"/>
-          <w:color w:val="000000"/>
-          <w:sz w:val="24"/>
-          <w:szCs w:val="24"/>
-        </w:rPr>
-        <w:t>Toutanova</w:t>
-      </w:r>
-      <w:proofErr w:type="spellEnd"/>
-      <w:r>
-        <w:rPr>
-          <w:rFonts w:ascii="Calibri" w:eastAsia="Times New Roman" w:hAnsi="Calibri" w:cs="Calibri"/>
-          <w:color w:val="000000"/>
-          <w:sz w:val="24"/>
-          <w:szCs w:val="24"/>
-        </w:rPr>
-        <w:t xml:space="preserve"> et al. is publicly available for download and is very simple to use. This part-of-speech tagging will allow to us be more refined in defining what words influence the sentiment of a snippet. Empirically adjusting the weights of the tags in our vocabulary will allow us to compare the accuracy of our predictions based on what the weight allocation is for each tag and define a ranking system as well [1].</w:t>
-      </w:r>
-    </w:p>
-    <w:p>
-      <w:pPr>
-        <w:spacing w:after="0" w:line="240" w:lineRule="auto"/>
-        <w:ind w:firstLine="624"/>
-        <w:rPr>
-          <w:rFonts w:ascii="Times New Roman" w:eastAsia="Times New Roman" w:hAnsi="Times New Roman" w:cs="Times New Roman"/>
-          <w:color w:val="000000"/>
-          <w:sz w:val="27"/>
-          <w:szCs w:val="27"/>
-        </w:rPr>
-      </w:pPr>
-      <w:r>
-        <w:rPr>
-          <w:rFonts w:ascii="Calibri" w:eastAsia="Times New Roman" w:hAnsi="Calibri" w:cs="Calibri"/>
-          <w:color w:val="000000"/>
-          <w:sz w:val="24"/>
-          <w:szCs w:val="24"/>
-        </w:rPr>
-        <w:t xml:space="preserve">Currently we are manually going through the set of snippets for each restaurant and </w:t>
-      </w:r>
-      <w:proofErr w:type="spellStart"/>
-      <w:r>
-        <w:rPr>
-          <w:rFonts w:ascii="Calibri" w:eastAsia="Times New Roman" w:hAnsi="Calibri" w:cs="Calibri"/>
-          <w:color w:val="000000"/>
-          <w:sz w:val="24"/>
-          <w:szCs w:val="24"/>
-        </w:rPr>
-        <w:t>labelling</w:t>
-      </w:r>
-      <w:proofErr w:type="spellEnd"/>
-      <w:r>
-        <w:rPr>
-          <w:rFonts w:ascii="Calibri" w:eastAsia="Times New Roman" w:hAnsi="Calibri" w:cs="Calibri"/>
-          <w:color w:val="000000"/>
-          <w:sz w:val="24"/>
-          <w:szCs w:val="24"/>
-        </w:rPr>
-        <w:t xml:space="preserve"> a given snippet as positive or negative based on our interpretation of the reviewer’s sentiment. In the paper by </w:t>
-      </w:r>
-      <w:proofErr w:type="spellStart"/>
-      <w:r>
-        <w:rPr>
-          <w:rFonts w:ascii="Calibri" w:eastAsia="Times New Roman" w:hAnsi="Calibri" w:cs="Calibri"/>
-          <w:color w:val="000000"/>
-          <w:sz w:val="24"/>
-          <w:szCs w:val="24"/>
-        </w:rPr>
-        <w:t>Tackstrom</w:t>
-      </w:r>
-      <w:proofErr w:type="spellEnd"/>
-      <w:r>
-        <w:rPr>
-          <w:rFonts w:ascii="Calibri" w:eastAsia="Times New Roman" w:hAnsi="Calibri" w:cs="Calibri"/>
-          <w:color w:val="000000"/>
-          <w:sz w:val="24"/>
-          <w:szCs w:val="24"/>
-        </w:rPr>
-        <w:t xml:space="preserve"> and McDonald, an objective approach to </w:t>
-      </w:r>
-      <w:proofErr w:type="spellStart"/>
-      <w:r>
-        <w:rPr>
-          <w:rFonts w:ascii="Calibri" w:eastAsia="Times New Roman" w:hAnsi="Calibri" w:cs="Calibri"/>
-          <w:color w:val="000000"/>
-          <w:sz w:val="24"/>
-          <w:szCs w:val="24"/>
-        </w:rPr>
-        <w:t>labelling</w:t>
-      </w:r>
-      <w:proofErr w:type="spellEnd"/>
-      <w:r>
-        <w:rPr>
-          <w:rFonts w:ascii="Calibri" w:eastAsia="Times New Roman" w:hAnsi="Calibri" w:cs="Calibri"/>
-          <w:color w:val="000000"/>
-          <w:sz w:val="24"/>
-          <w:szCs w:val="24"/>
-        </w:rPr>
-        <w:t xml:space="preserve"> sentiments is outlined using the vote-flip algorithm [2]. There are polarity lexicon databases available online including </w:t>
-      </w:r>
-      <w:proofErr w:type="spellStart"/>
-      <w:r>
-        <w:rPr>
-          <w:rFonts w:ascii="Calibri" w:eastAsia="Times New Roman" w:hAnsi="Calibri" w:cs="Calibri"/>
-          <w:color w:val="000000"/>
-          <w:sz w:val="24"/>
-          <w:szCs w:val="24"/>
-        </w:rPr>
-        <w:t>SentiWordNet</w:t>
-      </w:r>
-      <w:proofErr w:type="spellEnd"/>
-      <w:r>
-        <w:rPr>
-          <w:rFonts w:ascii="Calibri" w:eastAsia="Times New Roman" w:hAnsi="Calibri" w:cs="Calibri"/>
-          <w:color w:val="000000"/>
-          <w:sz w:val="24"/>
-          <w:szCs w:val="24"/>
-        </w:rPr>
-        <w:t xml:space="preserve"> (</w:t>
-      </w:r>
-      <w:hyperlink r:id="rId4" w:history="1">
+        <w:t>Currently we are manually going through the set of snippets for each restaurant and labelling a given snippet as positive or negative based on our interpretation of the reviewer’s sentiment. In the paper by Tackstrom and McDonald, an objective approach to labelling sentiments is outlined using the vote-flip algorithm [2]. There are polarity lexicon databases available online including SentiWordNet (</w:t>
+      </w:r>
+      <w:hyperlink r:id="rId5" w:history="1">
         <w:r>
           <w:rPr>
             <w:rFonts w:ascii="Calibri" w:eastAsia="Times New Roman" w:hAnsi="Calibri" w:cs="Calibri"/>
@@ -748,7 +466,7 @@
         </w:rPr>
         <w:t>) and MQPA Subjectivity Lexicon (</w:t>
       </w:r>
-      <w:hyperlink r:id="rId5" w:history="1">
+      <w:hyperlink r:id="rId6" w:history="1">
         <w:r>
           <w:rPr>
             <w:rFonts w:ascii="Calibri" w:eastAsia="Times New Roman" w:hAnsi="Calibri" w:cs="Calibri"/>
@@ -767,77 +485,7 @@
           <w:sz w:val="24"/>
           <w:szCs w:val="24"/>
         </w:rPr>
-        <w:t xml:space="preserve">) that define the sentiment associated with a word from the scale of (-1.0 to 1.0). Using these pre-defined </w:t>
-      </w:r>
-      <w:proofErr w:type="gramStart"/>
-      <w:r>
-        <w:rPr>
-          <w:rFonts w:ascii="Calibri" w:eastAsia="Times New Roman" w:hAnsi="Calibri" w:cs="Calibri"/>
-          <w:color w:val="000000"/>
-          <w:sz w:val="24"/>
-          <w:szCs w:val="24"/>
-        </w:rPr>
-        <w:t>sentiments,</w:t>
-      </w:r>
-      <w:proofErr w:type="gramEnd"/>
-      <w:r>
-        <w:rPr>
-          <w:rFonts w:ascii="Calibri" w:eastAsia="Times New Roman" w:hAnsi="Calibri" w:cs="Calibri"/>
-          <w:color w:val="000000"/>
-          <w:sz w:val="24"/>
-          <w:szCs w:val="24"/>
-        </w:rPr>
-        <w:t xml:space="preserve"> one can </w:t>
-      </w:r>
-      <w:r>
-        <w:rPr>
-          <w:rFonts w:ascii="Calibri" w:eastAsia="Times New Roman" w:hAnsi="Calibri" w:cs="Calibri"/>
-          <w:color w:val="000000"/>
-          <w:sz w:val="24"/>
-          <w:szCs w:val="24"/>
-        </w:rPr>
-        <w:lastRenderedPageBreak/>
-        <w:t xml:space="preserve">define thresholds for negative and positive sentiment. We can iterate over the words in a given snippet and count the number of negative and positive words as well as the number of negating modifiers such as “not”. Based on the two sentiment metrics, the vote-flip algorithm determines the consensus sentiment on majority and flips it if the number of negating modifiers is odd. These are preliminary steps that we think will allow us to increase the accuracy and robustness of the </w:t>
-      </w:r>
-      <w:proofErr w:type="spellStart"/>
-      <w:r>
-        <w:rPr>
-          <w:rFonts w:ascii="Calibri" w:eastAsia="Times New Roman" w:hAnsi="Calibri" w:cs="Calibri"/>
-          <w:color w:val="000000"/>
-          <w:sz w:val="24"/>
-          <w:szCs w:val="24"/>
-        </w:rPr>
-        <w:t>perceptron</w:t>
-      </w:r>
-      <w:proofErr w:type="spellEnd"/>
-      <w:r>
-        <w:rPr>
-          <w:rFonts w:ascii="Calibri" w:eastAsia="Times New Roman" w:hAnsi="Calibri" w:cs="Calibri"/>
-          <w:color w:val="000000"/>
-          <w:sz w:val="24"/>
-          <w:szCs w:val="24"/>
-        </w:rPr>
-        <w:t xml:space="preserve"> algorithm. However, if we decide this approach isn’t accurate enough for our purposes and time permits, we may look into implementing the conditional random field model using by </w:t>
-      </w:r>
-      <w:proofErr w:type="spellStart"/>
-      <w:r>
-        <w:rPr>
-          <w:rFonts w:ascii="Calibri" w:eastAsia="Times New Roman" w:hAnsi="Calibri" w:cs="Calibri"/>
-          <w:color w:val="000000"/>
-          <w:sz w:val="24"/>
-          <w:szCs w:val="24"/>
-        </w:rPr>
-        <w:t>Tackstrom</w:t>
-      </w:r>
-      <w:proofErr w:type="spellEnd"/>
-      <w:r>
-        <w:rPr>
-          <w:rFonts w:ascii="Calibri" w:eastAsia="Times New Roman" w:hAnsi="Calibri" w:cs="Calibri"/>
-          <w:color w:val="000000"/>
-          <w:sz w:val="24"/>
-          <w:szCs w:val="24"/>
-        </w:rPr>
-        <w:t xml:space="preserve"> and McDonald [2]. </w:t>
+        <w:t xml:space="preserve">) that define the sentiment associated with a word from the scale of (-1.0 to 1.0). Using these pre-defined sentiments, one can define thresholds for negative and positive sentiment. We can iterate over the words in a given snippet and count the number of negative and positive words as well as the number of negating modifiers such as “not”. Based on the two sentiment metrics, the vote-flip algorithm determines the consensus sentiment on majority and flips it if the number of negating modifiers is odd. These are preliminary steps that we think will allow us to increase the accuracy and robustness of the perceptron algorithm. However, if we decide this approach isn’t accurate enough for our purposes and time permits, we may look into implementing the conditional random field model using by Tackstrom and McDonald [2]. </w:t>
       </w:r>
     </w:p>
     <w:p>
@@ -935,73 +583,398 @@
           <w:sz w:val="24"/>
           <w:szCs w:val="24"/>
         </w:rPr>
-        <w:t xml:space="preserve">An alternative baseline to remove subjectivity from our </w:t>
-      </w:r>
-      <w:proofErr w:type="spellStart"/>
-      <w:r>
-        <w:rPr>
-          <w:rFonts w:ascii="Calibri" w:eastAsia="Times New Roman" w:hAnsi="Calibri" w:cs="Calibri"/>
-          <w:color w:val="000000"/>
-          <w:sz w:val="24"/>
-          <w:szCs w:val="24"/>
-        </w:rPr>
-        <w:t>labelling</w:t>
-      </w:r>
-      <w:proofErr w:type="spellEnd"/>
-      <w:r>
-        <w:rPr>
-          <w:rFonts w:ascii="Calibri" w:eastAsia="Times New Roman" w:hAnsi="Calibri" w:cs="Calibri"/>
-          <w:color w:val="000000"/>
-          <w:sz w:val="24"/>
-          <w:szCs w:val="24"/>
-        </w:rPr>
-        <w:t xml:space="preserve"> would be to assume all reviews from restaurants with an average rating greater than or equal to 3 stars are positive reviews and all reviews with less than 3 stars are negative reviews. Consequently, since the reviews have been assigned positive and negative </w:t>
-      </w:r>
-      <w:proofErr w:type="spellStart"/>
-      <w:r>
-        <w:rPr>
-          <w:rFonts w:ascii="Calibri" w:eastAsia="Times New Roman" w:hAnsi="Calibri" w:cs="Calibri"/>
-          <w:color w:val="000000"/>
-          <w:sz w:val="24"/>
-          <w:szCs w:val="24"/>
-        </w:rPr>
-        <w:t>labelings</w:t>
-      </w:r>
-      <w:proofErr w:type="spellEnd"/>
-      <w:r>
-        <w:rPr>
-          <w:rFonts w:ascii="Calibri" w:eastAsia="Times New Roman" w:hAnsi="Calibri" w:cs="Calibri"/>
-          <w:color w:val="000000"/>
-          <w:sz w:val="24"/>
-          <w:szCs w:val="24"/>
-        </w:rPr>
-        <w:t xml:space="preserve"> by this mapping we can assume that all dishes included in those reviews can be assigned the same label as the review. We could compare the sensitivity and specificity across these two models in reference to the gold standard. We can also change the size of our testing set and determine the precision (True Positives/ (True Positives + False Positives)</w:t>
-      </w:r>
-      <w:proofErr w:type="gramStart"/>
-      <w:r>
-        <w:rPr>
-          <w:rFonts w:ascii="Calibri" w:eastAsia="Times New Roman" w:hAnsi="Calibri" w:cs="Calibri"/>
-          <w:color w:val="000000"/>
-          <w:sz w:val="24"/>
-          <w:szCs w:val="24"/>
-        </w:rPr>
-        <w:t>)  and</w:t>
-      </w:r>
-      <w:proofErr w:type="gramEnd"/>
-      <w:r>
-        <w:rPr>
-          <w:rFonts w:ascii="Calibri" w:eastAsia="Times New Roman" w:hAnsi="Calibri" w:cs="Calibri"/>
-          <w:color w:val="000000"/>
-          <w:sz w:val="24"/>
-          <w:szCs w:val="24"/>
-        </w:rPr>
-        <w:t xml:space="preserve"> recall (True Positives/ (True Positives + False Negatives)) at each set size, which will allow us to build a precision versus recall curve for our two models. The curves will allow us to compare the robustness of the two models. </w:t>
+        <w:t xml:space="preserve">An alternative baseline to remove subjectivity from our labelling would be to assume all reviews from restaurants with an average rating greater than or equal to 3 stars are positive reviews and all reviews with less than 3 stars are negative reviews. Consequently, since the reviews have been assigned positive and negative labelings by this mapping we can assume that all dishes included in those reviews can be assigned the same label as the review. We could compare the sensitivity and specificity across these two models in reference to the gold standard. We can also change the size of our testing set and determine the precision (True Positives/ (True Positives + False Positives))  and recall (True Positives/ (True Positives + False Negatives)) at each set size, which will allow us to build a precision versus recall curve for our two models. The curves will allow us to compare the robustness of the two models. </w:t>
       </w:r>
     </w:p>
     <w:p>
       <w:pPr>
         <w:spacing w:after="0" w:line="305" w:lineRule="auto"/>
-      </w:pPr>
+        <w:rPr>
+          <w:rFonts w:ascii="Times New Roman" w:eastAsia="Times New Roman" w:hAnsi="Times New Roman" w:cs="Times New Roman"/>
+          <w:color w:val="000000"/>
+          <w:sz w:val="27"/>
+          <w:szCs w:val="27"/>
+        </w:rPr>
+      </w:pPr>
+    </w:p>
+    <w:p>
+      <w:pPr>
+        <w:spacing w:after="0" w:line="305" w:lineRule="auto"/>
+        <w:rPr>
+          <w:rFonts w:ascii="Times New Roman" w:eastAsia="Times New Roman" w:hAnsi="Times New Roman" w:cs="Times New Roman"/>
+          <w:color w:val="000000"/>
+          <w:sz w:val="27"/>
+          <w:szCs w:val="27"/>
+        </w:rPr>
+      </w:pPr>
+      <w:r>
+        <w:rPr>
+          <w:rFonts w:ascii="Times New Roman" w:eastAsia="Times New Roman" w:hAnsi="Times New Roman" w:cs="Times New Roman"/>
+          <w:color w:val="000000"/>
+          <w:sz w:val="27"/>
+          <w:szCs w:val="27"/>
+        </w:rPr>
+        <w:t>Mikichael xs related work shit</w:t>
+      </w:r>
+    </w:p>
+    <w:p>
+      <w:pPr>
+        <w:spacing w:after="0" w:line="305" w:lineRule="auto"/>
+        <w:rPr>
+          <w:rFonts w:ascii="Times New Roman" w:eastAsia="Times New Roman" w:hAnsi="Times New Roman" w:cs="Times New Roman"/>
+          <w:color w:val="000000"/>
+          <w:sz w:val="27"/>
+          <w:szCs w:val="27"/>
+        </w:rPr>
+      </w:pPr>
+    </w:p>
+    <w:p>
+      <w:pPr>
+        <w:shd w:val="clear" w:color="auto" w:fill="FFFFFF"/>
+        <w:spacing w:after="0" w:line="240" w:lineRule="auto"/>
+        <w:outlineLvl w:val="0"/>
+        <w:rPr>
+          <w:rFonts w:ascii="Arial" w:hAnsi="Arial"/>
+          <w:b/>
+          <w:bCs/>
+          <w:color w:val="000000"/>
+          <w:kern w:val="36"/>
+          <w:sz w:val="20"/>
+          <w:szCs w:val="20"/>
+        </w:rPr>
+      </w:pPr>
+      <w:r>
+        <w:rPr>
+          <w:rFonts w:ascii="Arial" w:hAnsi="Arial"/>
+          <w:b/>
+          <w:bCs/>
+          <w:color w:val="000000"/>
+          <w:kern w:val="36"/>
+          <w:sz w:val="20"/>
+          <w:szCs w:val="20"/>
+        </w:rPr>
+        <w:t>A sentimental education: sentiment analysis using subjectivity summarization based on minimum cuts</w:t>
+      </w:r>
+      <w:r>
+        <w:rPr>
+          <w:rFonts w:ascii="Arial" w:hAnsi="Arial"/>
+          <w:b/>
+          <w:bCs/>
+          <w:color w:val="000000"/>
+          <w:kern w:val="36"/>
+          <w:sz w:val="20"/>
+          <w:szCs w:val="20"/>
+        </w:rPr>
+        <w:t xml:space="preserve"> – Bo Pang and Lillian Lee</w:t>
+      </w:r>
+    </w:p>
+    <w:p>
+      <w:pPr>
+        <w:shd w:val="clear" w:color="auto" w:fill="FFFFFF"/>
+        <w:spacing w:after="0" w:line="240" w:lineRule="auto"/>
+        <w:outlineLvl w:val="0"/>
+        <w:rPr>
+          <w:rFonts w:ascii="Arial" w:hAnsi="Arial"/>
+          <w:b/>
+          <w:bCs/>
+          <w:color w:val="000000"/>
+          <w:kern w:val="36"/>
+          <w:sz w:val="20"/>
+          <w:szCs w:val="20"/>
+        </w:rPr>
+      </w:pPr>
+    </w:p>
+    <w:p>
+      <w:pPr>
+        <w:pStyle w:val="ListParagraph"/>
+        <w:numPr>
+          <w:ilvl w:val="0"/>
+          <w:numId w:val="1"/>
+        </w:numPr>
+        <w:shd w:val="clear" w:color="auto" w:fill="FFFFFF"/>
+        <w:spacing w:after="0" w:line="240" w:lineRule="auto"/>
+        <w:outlineLvl w:val="0"/>
+        <w:rPr>
+          <w:rFonts w:ascii="Arial" w:hAnsi="Arial"/>
+          <w:b/>
+          <w:bCs/>
+          <w:color w:val="000000"/>
+          <w:kern w:val="36"/>
+          <w:sz w:val="20"/>
+          <w:szCs w:val="20"/>
+        </w:rPr>
+      </w:pPr>
+      <w:r>
+        <w:rPr>
+          <w:rFonts w:ascii="Arial" w:hAnsi="Arial"/>
+          <w:b/>
+          <w:bCs/>
+          <w:color w:val="000000"/>
+          <w:kern w:val="36"/>
+          <w:sz w:val="20"/>
+          <w:szCs w:val="20"/>
+        </w:rPr>
+        <w:t>The authors of this paper attempted to classify a movie review as positive or negative using a subjectivity extraction mechanism that would filter out non-subjective portions of a review.  The review would then be passed through a classifier that would classify the review as positive or negative.  While an interesting approach, the star-score associated with each Yelp review makes this approach unnecessary for our purposes.</w:t>
+      </w:r>
+    </w:p>
+    <w:p>
+      <w:pPr>
+        <w:pStyle w:val="ListParagraph"/>
+        <w:numPr>
+          <w:ilvl w:val="0"/>
+          <w:numId w:val="1"/>
+        </w:numPr>
+        <w:shd w:val="clear" w:color="auto" w:fill="FFFFFF"/>
+        <w:spacing w:after="0" w:line="240" w:lineRule="auto"/>
+        <w:outlineLvl w:val="0"/>
+        <w:rPr>
+          <w:rFonts w:ascii="Arial" w:hAnsi="Arial"/>
+          <w:b/>
+          <w:bCs/>
+          <w:color w:val="000000"/>
+          <w:kern w:val="36"/>
+          <w:sz w:val="20"/>
+          <w:szCs w:val="20"/>
+        </w:rPr>
+      </w:pPr>
+    </w:p>
+    <w:p>
+      <w:pPr>
+        <w:shd w:val="clear" w:color="auto" w:fill="FFFFFF"/>
+        <w:spacing w:after="0" w:line="240" w:lineRule="auto"/>
+        <w:outlineLvl w:val="0"/>
+        <w:rPr>
+          <w:rFonts w:ascii="Arial" w:hAnsi="Arial"/>
+          <w:b/>
+          <w:bCs/>
+          <w:color w:val="000000"/>
+          <w:kern w:val="36"/>
+          <w:sz w:val="20"/>
+          <w:szCs w:val="20"/>
+        </w:rPr>
+      </w:pPr>
+      <w:r>
+        <w:rPr>
+          <w:rFonts w:ascii="Arial" w:hAnsi="Arial"/>
+          <w:b/>
+          <w:bCs/>
+          <w:color w:val="000000"/>
+          <w:kern w:val="36"/>
+          <w:sz w:val="20"/>
+          <w:szCs w:val="20"/>
+        </w:rPr>
+        <w:t>“</w:t>
+      </w:r>
+      <w:r>
+        <w:rPr>
+          <w:rFonts w:ascii="Arial" w:hAnsi="Arial"/>
+          <w:b/>
+          <w:bCs/>
+          <w:color w:val="000000"/>
+          <w:kern w:val="36"/>
+          <w:sz w:val="20"/>
+          <w:szCs w:val="20"/>
+        </w:rPr>
+        <w:t>Large-Scale Sentiment Analysis for News and Blogs</w:t>
+      </w:r>
+      <w:r>
+        <w:rPr>
+          <w:rFonts w:ascii="Arial" w:hAnsi="Arial"/>
+          <w:b/>
+          <w:bCs/>
+          <w:color w:val="000000"/>
+          <w:kern w:val="36"/>
+          <w:sz w:val="20"/>
+          <w:szCs w:val="20"/>
+        </w:rPr>
+        <w:t>” –</w:t>
+      </w:r>
+    </w:p>
+    <w:p>
+      <w:pPr>
+        <w:shd w:val="clear" w:color="auto" w:fill="FFFFFF"/>
+        <w:spacing w:after="0" w:line="240" w:lineRule="auto"/>
+        <w:outlineLvl w:val="0"/>
+        <w:rPr>
+          <w:rFonts w:ascii="Arial" w:hAnsi="Arial"/>
+          <w:b/>
+          <w:bCs/>
+          <w:color w:val="000000"/>
+          <w:kern w:val="36"/>
+          <w:sz w:val="20"/>
+          <w:szCs w:val="20"/>
+        </w:rPr>
+      </w:pPr>
+      <w:r>
+        <w:rPr>
+          <w:rFonts w:ascii="Arial" w:hAnsi="Arial"/>
+          <w:b/>
+          <w:bCs/>
+          <w:color w:val="000000"/>
+          <w:kern w:val="36"/>
+          <w:sz w:val="20"/>
+          <w:szCs w:val="20"/>
+        </w:rPr>
+        <w:t>Namrata Godbole</w:t>
+      </w:r>
+    </w:p>
+    <w:p>
+      <w:pPr>
+        <w:shd w:val="clear" w:color="auto" w:fill="FFFFFF"/>
+        <w:spacing w:after="0" w:line="240" w:lineRule="auto"/>
+        <w:outlineLvl w:val="0"/>
+        <w:rPr>
+          <w:rFonts w:ascii="Arial" w:hAnsi="Arial"/>
+          <w:b/>
+          <w:bCs/>
+          <w:color w:val="000000"/>
+          <w:kern w:val="36"/>
+          <w:sz w:val="20"/>
+          <w:szCs w:val="20"/>
+        </w:rPr>
+      </w:pPr>
+    </w:p>
+    <w:p>
+      <w:pPr>
+        <w:shd w:val="clear" w:color="auto" w:fill="FFFFFF"/>
+        <w:spacing w:after="0" w:line="240" w:lineRule="auto"/>
+        <w:outlineLvl w:val="0"/>
+        <w:rPr>
+          <w:rFonts w:ascii="Arial" w:hAnsi="Arial"/>
+          <w:b/>
+          <w:bCs/>
+          <w:color w:val="000000"/>
+          <w:kern w:val="36"/>
+          <w:sz w:val="20"/>
+          <w:szCs w:val="20"/>
+        </w:rPr>
+      </w:pPr>
+      <w:r>
+        <w:rPr>
+          <w:rFonts w:ascii="Arial" w:hAnsi="Arial"/>
+          <w:b/>
+          <w:bCs/>
+          <w:color w:val="000000"/>
+          <w:kern w:val="36"/>
+          <w:sz w:val="20"/>
+          <w:szCs w:val="20"/>
+        </w:rPr>
+        <w:t>? Manjunath Srinivasaiah</w:t>
+      </w:r>
+    </w:p>
+    <w:p>
+      <w:pPr>
+        <w:shd w:val="clear" w:color="auto" w:fill="FFFFFF"/>
+        <w:spacing w:after="0" w:line="240" w:lineRule="auto"/>
+        <w:outlineLvl w:val="0"/>
+        <w:rPr>
+          <w:rFonts w:ascii="Arial" w:hAnsi="Arial"/>
+          <w:b/>
+          <w:bCs/>
+          <w:color w:val="000000"/>
+          <w:kern w:val="36"/>
+          <w:sz w:val="20"/>
+          <w:szCs w:val="20"/>
+        </w:rPr>
+      </w:pPr>
+    </w:p>
+    <w:p>
+      <w:pPr>
+        <w:shd w:val="clear" w:color="auto" w:fill="FFFFFF"/>
+        <w:spacing w:after="0" w:line="240" w:lineRule="auto"/>
+        <w:outlineLvl w:val="0"/>
+        <w:rPr>
+          <w:rFonts w:ascii="Arial" w:hAnsi="Arial"/>
+          <w:b/>
+          <w:bCs/>
+          <w:color w:val="000000"/>
+          <w:kern w:val="36"/>
+          <w:sz w:val="20"/>
+          <w:szCs w:val="20"/>
+        </w:rPr>
+      </w:pPr>
+      <w:r>
+        <w:rPr>
+          <w:rFonts w:ascii="Arial" w:hAnsi="Arial"/>
+          <w:b/>
+          <w:bCs/>
+          <w:color w:val="000000"/>
+          <w:kern w:val="36"/>
+          <w:sz w:val="20"/>
+          <w:szCs w:val="20"/>
+        </w:rPr>
+        <w:t>? Steven Skiena</w:t>
+      </w:r>
+    </w:p>
+    <w:p>
+      <w:pPr>
+        <w:shd w:val="clear" w:color="auto" w:fill="FFFFFF"/>
+        <w:spacing w:after="0" w:line="240" w:lineRule="auto"/>
+        <w:outlineLvl w:val="0"/>
+        <w:rPr>
+          <w:rFonts w:ascii="Arial" w:hAnsi="Arial"/>
+          <w:b/>
+          <w:bCs/>
+          <w:color w:val="000000"/>
+          <w:kern w:val="36"/>
+          <w:sz w:val="20"/>
+          <w:szCs w:val="20"/>
+        </w:rPr>
+      </w:pPr>
+    </w:p>
+    <w:p>
+      <w:pPr>
+        <w:shd w:val="clear" w:color="auto" w:fill="FFFFFF"/>
+        <w:spacing w:after="0" w:line="240" w:lineRule="auto"/>
+        <w:outlineLvl w:val="0"/>
+        <w:rPr>
+          <w:rFonts w:ascii="Arial" w:hAnsi="Arial"/>
+          <w:b/>
+          <w:bCs/>
+          <w:color w:val="000000"/>
+          <w:kern w:val="36"/>
+          <w:sz w:val="20"/>
+          <w:szCs w:val="20"/>
+        </w:rPr>
+      </w:pPr>
+      <w:r>
+        <w:rPr>
+          <w:rFonts w:ascii="Arial" w:hAnsi="Arial"/>
+          <w:b/>
+          <w:bCs/>
+          <w:color w:val="000000"/>
+          <w:kern w:val="36"/>
+          <w:sz w:val="20"/>
+          <w:szCs w:val="20"/>
+        </w:rPr>
+        <w:t xml:space="preserve">This paper examines the sentiment of news and blog articles about various entities.  It uses WordNet to identify adjectives and their associated connotations.  </w:t>
+      </w:r>
+      <w:r>
+        <w:rPr>
+          <w:rFonts w:ascii="Arial" w:hAnsi="Arial"/>
+          <w:b/>
+          <w:bCs/>
+          <w:color w:val="000000"/>
+          <w:kern w:val="36"/>
+          <w:sz w:val="20"/>
+          <w:szCs w:val="20"/>
+        </w:rPr>
+        <w:t>The authors score the sentiment toward an entity by dividing the number of positive references by the total number of references to that entity.  They also grade the subjectivity of each entity by dividing the number of sentiment references toward the entity by the total number of references.</w:t>
+      </w:r>
+    </w:p>
+    <w:p>
+      <w:pPr>
+        <w:spacing w:after="0" w:line="305" w:lineRule="auto"/>
+      </w:pPr>
+      <w:r>
+        <w:rPr>
+          <w:rFonts w:ascii="Times New Roman" w:eastAsia="Times New Roman" w:hAnsi="Times New Roman" w:cs="Times New Roman"/>
+          <w:color w:val="000000"/>
+          <w:sz w:val="27"/>
+          <w:szCs w:val="27"/>
+        </w:rPr>
+        <w:t xml:space="preserve"> </w:t>
+      </w:r>
       <w:r>
         <w:rPr>
           <w:rFonts w:ascii="Times New Roman" w:eastAsia="Times New Roman" w:hAnsi="Times New Roman" w:cs="Times New Roman"/>
@@ -1011,7 +984,6 @@
         </w:rPr>
         <w:br/>
       </w:r>
-      <w:proofErr w:type="gramStart"/>
       <w:r>
         <w:rPr>
           <w:rFonts w:ascii="Calibri" w:eastAsia="Times New Roman" w:hAnsi="Calibri" w:cs="Calibri"/>
@@ -1024,7 +996,6 @@
         </w:rPr>
         <w:t>Sources</w:t>
       </w:r>
-      <w:proofErr w:type="gramEnd"/>
       <w:r>
         <w:rPr>
           <w:rFonts w:ascii="Times New Roman" w:eastAsia="Times New Roman" w:hAnsi="Times New Roman" w:cs="Times New Roman"/>
@@ -1051,46 +1022,7 @@
           <w:szCs w:val="24"/>
         </w:rPr>
         <w:tab/>
-      </w:r>
-      <w:proofErr w:type="spellStart"/>
-      <w:r>
-        <w:rPr>
-          <w:rFonts w:ascii="Calibri" w:eastAsia="Times New Roman" w:hAnsi="Calibri" w:cs="Calibri"/>
-          <w:color w:val="000000"/>
-          <w:sz w:val="24"/>
-          <w:szCs w:val="24"/>
-        </w:rPr>
-        <w:t>Toutanova</w:t>
-      </w:r>
-      <w:proofErr w:type="spellEnd"/>
-      <w:r>
-        <w:rPr>
-          <w:rFonts w:ascii="Calibri" w:eastAsia="Times New Roman" w:hAnsi="Calibri" w:cs="Calibri"/>
-          <w:color w:val="000000"/>
-          <w:sz w:val="24"/>
-          <w:szCs w:val="24"/>
-        </w:rPr>
-        <w:t xml:space="preserve"> et al. 2003. Feature-Rich Part-of-Speech </w:t>
-      </w:r>
-      <w:proofErr w:type="gramStart"/>
-      <w:r>
-        <w:rPr>
-          <w:rFonts w:ascii="Calibri" w:eastAsia="Times New Roman" w:hAnsi="Calibri" w:cs="Calibri"/>
-          <w:color w:val="000000"/>
-          <w:sz w:val="24"/>
-          <w:szCs w:val="24"/>
-        </w:rPr>
-        <w:t>Tagging</w:t>
-      </w:r>
-      <w:proofErr w:type="gramEnd"/>
-      <w:r>
-        <w:rPr>
-          <w:rFonts w:ascii="Calibri" w:eastAsia="Times New Roman" w:hAnsi="Calibri" w:cs="Calibri"/>
-          <w:color w:val="000000"/>
-          <w:sz w:val="24"/>
-          <w:szCs w:val="24"/>
-        </w:rPr>
-        <w:t xml:space="preserve"> with a Cyclic Dependency network. </w:t>
+        <w:t xml:space="preserve">Toutanova et al. 2003. Feature-Rich Part-of-Speech Tagging with a Cyclic Dependency network. </w:t>
       </w:r>
       <w:r>
         <w:rPr>
@@ -1138,48 +1070,8 @@
           <w:szCs w:val="24"/>
         </w:rPr>
         <w:tab/>
-      </w:r>
-      <w:proofErr w:type="spellStart"/>
-      <w:r>
-        <w:rPr>
-          <w:rFonts w:ascii="Calibri" w:eastAsia="Times New Roman" w:hAnsi="Calibri" w:cs="Calibri"/>
-          <w:color w:val="000000"/>
-          <w:sz w:val="24"/>
-          <w:szCs w:val="24"/>
-        </w:rPr>
-        <w:t>Tackstrom</w:t>
-      </w:r>
-      <w:proofErr w:type="spellEnd"/>
-      <w:r>
-        <w:rPr>
-          <w:rFonts w:ascii="Calibri" w:eastAsia="Times New Roman" w:hAnsi="Calibri" w:cs="Calibri"/>
-          <w:color w:val="000000"/>
-          <w:sz w:val="24"/>
-          <w:szCs w:val="24"/>
-        </w:rPr>
-        <w:t xml:space="preserve"> O. and McDonald R. 2011. </w:t>
-      </w:r>
-      <w:proofErr w:type="gramStart"/>
-      <w:r>
-        <w:rPr>
-          <w:rFonts w:ascii="Calibri" w:eastAsia="Times New Roman" w:hAnsi="Calibri" w:cs="Calibri"/>
-          <w:color w:val="000000"/>
-          <w:sz w:val="24"/>
-          <w:szCs w:val="24"/>
-        </w:rPr>
-        <w:t>Discovering Fine-Grained Sentiment with latent Variable Structured Prediction Models.</w:t>
-      </w:r>
-      <w:proofErr w:type="gramEnd"/>
-      <w:r>
-        <w:rPr>
-          <w:rFonts w:ascii="Calibri" w:eastAsia="Times New Roman" w:hAnsi="Calibri" w:cs="Calibri"/>
-          <w:color w:val="000000"/>
-          <w:sz w:val="24"/>
-          <w:szCs w:val="24"/>
-        </w:rPr>
-        <w:t xml:space="preserve"> </w:t>
-      </w:r>
-      <w:proofErr w:type="gramStart"/>
+        <w:t xml:space="preserve">Tackstrom O. and McDonald R. 2011. Discovering Fine-Grained Sentiment with latent Variable Structured Prediction Models. </w:t>
+      </w:r>
       <w:r>
         <w:rPr>
           <w:rFonts w:ascii="Calibri" w:eastAsia="Times New Roman" w:hAnsi="Calibri" w:cs="Calibri"/>
@@ -1191,16 +1083,134 @@
         </w:rPr>
         <w:t>SICS technical Report 2011.</w:t>
       </w:r>
-      <w:proofErr w:type="gramEnd"/>
     </w:p>
     <w:sectPr>
       <w:pgSz w:w="12240" w:h="15840"/>
-      <w:pgMar w:top="1296" w:right="1296" w:bottom="1296" w:left="1296" w:header="720" w:footer="720" w:gutter="0"/>
-      <w:cols w:space="720"/>
+      <w:pgMar w:top="1296" w:right="1296" w:bottom="1296" w:left="1296" w:gutter="0"/>
       <w:docGrid w:linePitch="360"/>
     </w:sectPr>
   </w:body>
 </w:document>
+</file>
+
+<file path=word/numbering.xml><?xml version="1.0" encoding="utf-8"?>
+<w:numbering xmlns:mo="http://schemas.microsoft.com/office/mac/office/2008/main" xmlns:ve="http://schemas.openxmlformats.org/markup-compatibility/2006" xmlns:mv="urn:schemas-microsoft-com:mac:vml" xmlns:o="urn:schemas-microsoft-com:office:office" xmlns:r="http://schemas.openxmlformats.org/officeDocument/2006/relationships" xmlns:m="http://schemas.openxmlformats.org/officeDocument/2006/math" xmlns:v="urn:schemas-microsoft-com:vml" xmlns:wp="http://schemas.openxmlformats.org/drawingml/2006/wordprocessingDrawing" xmlns:w10="urn:schemas-microsoft-com:office:word" xmlns:w="http://schemas.openxmlformats.org/wordprocessingml/2006/main" xmlns:wne="http://schemas.microsoft.com/office/word/2006/wordml">
+  <w:abstractNum w:abstractNumId="0">
+    <w:nsid w:val="3F5904B3"/>
+    <w:multiLevelType w:val="hybridMultilevel"/>
+    <w:tmpl w:val="AECE94CA"/>
+    <w:lvl w:ilvl="0" w:tplc="7CF42548">
+      <w:numFmt w:val="bullet"/>
+      <w:lvlText w:val="-"/>
+      <w:lvlJc w:val="left"/>
+      <w:pPr>
+        <w:ind w:left="720" w:hanging="360"/>
+      </w:pPr>
+      <w:rPr>
+        <w:rFonts w:ascii="Arial" w:eastAsiaTheme="minorHAnsi" w:hAnsi="Arial" w:cstheme="minorBidi" w:hint="default"/>
+      </w:rPr>
+    </w:lvl>
+    <w:lvl w:ilvl="1" w:tplc="04090003" w:tentative="1">
+      <w:start w:val="1"/>
+      <w:numFmt w:val="bullet"/>
+      <w:lvlText w:val="o"/>
+      <w:lvlJc w:val="left"/>
+      <w:pPr>
+        <w:ind w:left="1440" w:hanging="360"/>
+      </w:pPr>
+      <w:rPr>
+        <w:rFonts w:ascii="Courier New" w:hAnsi="Courier New" w:hint="default"/>
+      </w:rPr>
+    </w:lvl>
+    <w:lvl w:ilvl="2" w:tplc="04090005" w:tentative="1">
+      <w:start w:val="1"/>
+      <w:numFmt w:val="bullet"/>
+      <w:lvlText w:val=""/>
+      <w:lvlJc w:val="left"/>
+      <w:pPr>
+        <w:ind w:left="2160" w:hanging="360"/>
+      </w:pPr>
+      <w:rPr>
+        <w:rFonts w:ascii="Wingdings" w:hAnsi="Wingdings" w:hint="default"/>
+      </w:rPr>
+    </w:lvl>
+    <w:lvl w:ilvl="3" w:tplc="04090001" w:tentative="1">
+      <w:start w:val="1"/>
+      <w:numFmt w:val="bullet"/>
+      <w:lvlText w:val=""/>
+      <w:lvlJc w:val="left"/>
+      <w:pPr>
+        <w:ind w:left="2880" w:hanging="360"/>
+      </w:pPr>
+      <w:rPr>
+        <w:rFonts w:ascii="Symbol" w:hAnsi="Symbol" w:hint="default"/>
+      </w:rPr>
+    </w:lvl>
+    <w:lvl w:ilvl="4" w:tplc="04090003" w:tentative="1">
+      <w:start w:val="1"/>
+      <w:numFmt w:val="bullet"/>
+      <w:lvlText w:val="o"/>
+      <w:lvlJc w:val="left"/>
+      <w:pPr>
+        <w:ind w:left="3600" w:hanging="360"/>
+      </w:pPr>
+      <w:rPr>
+        <w:rFonts w:ascii="Courier New" w:hAnsi="Courier New" w:hint="default"/>
+      </w:rPr>
+    </w:lvl>
+    <w:lvl w:ilvl="5" w:tplc="04090005" w:tentative="1">
+      <w:start w:val="1"/>
+      <w:numFmt w:val="bullet"/>
+      <w:lvlText w:val=""/>
+      <w:lvlJc w:val="left"/>
+      <w:pPr>
+        <w:ind w:left="4320" w:hanging="360"/>
+      </w:pPr>
+      <w:rPr>
+        <w:rFonts w:ascii="Wingdings" w:hAnsi="Wingdings" w:hint="default"/>
+      </w:rPr>
+    </w:lvl>
+    <w:lvl w:ilvl="6" w:tplc="04090001" w:tentative="1">
+      <w:start w:val="1"/>
+      <w:numFmt w:val="bullet"/>
+      <w:lvlText w:val=""/>
+      <w:lvlJc w:val="left"/>
+      <w:pPr>
+        <w:ind w:left="5040" w:hanging="360"/>
+      </w:pPr>
+      <w:rPr>
+        <w:rFonts w:ascii="Symbol" w:hAnsi="Symbol" w:hint="default"/>
+      </w:rPr>
+    </w:lvl>
+    <w:lvl w:ilvl="7" w:tplc="04090003" w:tentative="1">
+      <w:start w:val="1"/>
+      <w:numFmt w:val="bullet"/>
+      <w:lvlText w:val="o"/>
+      <w:lvlJc w:val="left"/>
+      <w:pPr>
+        <w:ind w:left="5760" w:hanging="360"/>
+      </w:pPr>
+      <w:rPr>
+        <w:rFonts w:ascii="Courier New" w:hAnsi="Courier New" w:hint="default"/>
+      </w:rPr>
+    </w:lvl>
+    <w:lvl w:ilvl="8" w:tplc="04090005" w:tentative="1">
+      <w:start w:val="1"/>
+      <w:numFmt w:val="bullet"/>
+      <w:lvlText w:val=""/>
+      <w:lvlJc w:val="left"/>
+      <w:pPr>
+        <w:ind w:left="6480" w:hanging="360"/>
+      </w:pPr>
+      <w:rPr>
+        <w:rFonts w:ascii="Wingdings" w:hAnsi="Wingdings" w:hint="default"/>
+      </w:rPr>
+    </w:lvl>
+  </w:abstractNum>
+  <w:num w:numId="1">
+    <w:abstractNumId w:val="0"/>
+  </w:num>
+</w:numbering>
 </file>
 
 <file path=word/styles.xml><?xml version="1.0" encoding="utf-8"?>
@@ -1220,7 +1230,7 @@
       </w:pPr>
     </w:pPrDefault>
   </w:docDefaults>
-  <w:latentStyles w:defLockedState="0" w:defUIPriority="99" w:defSemiHidden="1" w:defUnhideWhenUsed="1" w:defQFormat="0" w:count="267">
+  <w:latentStyles w:defLockedState="0" w:defUIPriority="99" w:defSemiHidden="1" w:defUnhideWhenUsed="1" w:defQFormat="0" w:count="276">
     <w:lsdException w:name="Normal" w:semiHidden="0" w:uiPriority="0" w:unhideWhenUsed="0" w:qFormat="1"/>
     <w:lsdException w:name="heading 1" w:semiHidden="0" w:uiPriority="9" w:unhideWhenUsed="0" w:qFormat="1"/>
     <w:lsdException w:name="heading 2" w:uiPriority="9" w:qFormat="1"/>
@@ -1364,15 +1374,31 @@
     <w:qFormat/>
     <w:rsid w:val="00BA598E"/>
   </w:style>
+  <w:style w:type="paragraph" w:styleId="Heading1">
+    <w:name w:val="heading 1"/>
+    <w:basedOn w:val="Normal"/>
+    <w:link w:val="Heading1Char"/>
+    <w:uiPriority w:val="9"/>
+    <w:rsid w:val="00EF2C3A"/>
+    <w:pPr>
+      <w:spacing w:beforeLines="1" w:afterLines="1" w:line="240" w:lineRule="auto"/>
+      <w:outlineLvl w:val="0"/>
+    </w:pPr>
+    <w:rPr>
+      <w:rFonts w:ascii="Times" w:hAnsi="Times"/>
+      <w:b/>
+      <w:kern w:val="36"/>
+      <w:sz w:val="48"/>
+      <w:szCs w:val="20"/>
+    </w:rPr>
+  </w:style>
   <w:style w:type="character" w:default="1" w:styleId="DefaultParagraphFont">
     <w:name w:val="Default Paragraph Font"/>
-    <w:uiPriority w:val="1"/>
     <w:semiHidden/>
     <w:unhideWhenUsed/>
   </w:style>
   <w:style w:type="table" w:default="1" w:styleId="TableNormal">
     <w:name w:val="Normal Table"/>
-    <w:uiPriority w:val="99"/>
     <w:semiHidden/>
     <w:unhideWhenUsed/>
     <w:qFormat/>
@@ -1388,7 +1414,6 @@
   </w:style>
   <w:style w:type="numbering" w:default="1" w:styleId="NoList">
     <w:name w:val="No List"/>
-    <w:uiPriority w:val="99"/>
     <w:semiHidden/>
     <w:unhideWhenUsed/>
   </w:style>
@@ -1424,6 +1449,40 @@
       <w:color w:val="0000FF"/>
       <w:u w:val="single"/>
     </w:rPr>
+  </w:style>
+  <w:style w:type="character" w:customStyle="1" w:styleId="Heading1Char">
+    <w:name w:val="Heading 1 Char"/>
+    <w:basedOn w:val="DefaultParagraphFont"/>
+    <w:link w:val="Heading1"/>
+    <w:uiPriority w:val="9"/>
+    <w:rsid w:val="00EF2C3A"/>
+    <w:rPr>
+      <w:rFonts w:ascii="Times" w:hAnsi="Times"/>
+      <w:b/>
+      <w:kern w:val="36"/>
+      <w:sz w:val="48"/>
+      <w:szCs w:val="20"/>
+    </w:rPr>
+  </w:style>
+  <w:style w:type="character" w:styleId="Strong">
+    <w:name w:val="Strong"/>
+    <w:basedOn w:val="DefaultParagraphFont"/>
+    <w:uiPriority w:val="22"/>
+    <w:rsid w:val="00EF2C3A"/>
+    <w:rPr>
+      <w:b/>
+    </w:rPr>
+  </w:style>
+  <w:style w:type="paragraph" w:styleId="ListParagraph">
+    <w:name w:val="List Paragraph"/>
+    <w:basedOn w:val="Normal"/>
+    <w:uiPriority w:val="34"/>
+    <w:qFormat/>
+    <w:rsid w:val="00BD7269"/>
+    <w:pPr>
+      <w:ind w:left="720"/>
+      <w:contextualSpacing/>
+    </w:pPr>
   </w:style>
 </w:styles>
 </file>

</xml_diff>

<commit_message>
normal3 is snippet length 14 and normal4 is length 16
</commit_message>
<xml_diff>
--- a/Checkpoint.docx
+++ b/Checkpoint.docx
@@ -4,7 +4,7 @@
   <w:body>
     <w:p>
       <w:pPr>
-        <w:spacing w:after="0" w:line="305" w:lineRule="auto"/>
+        <w:spacing w:after="0" w:line="240" w:lineRule="auto"/>
         <w:rPr>
           <w:rFonts w:ascii="Calibri" w:eastAsia="Times New Roman" w:hAnsi="Calibri" w:cs="Calibri"/>
           <w:b/>
@@ -30,7 +30,7 @@
     </w:p>
     <w:p>
       <w:pPr>
-        <w:spacing w:after="0" w:line="305" w:lineRule="auto"/>
+        <w:spacing w:after="0" w:line="240" w:lineRule="auto"/>
         <w:rPr>
           <w:rFonts w:ascii="Calibri" w:eastAsia="Times New Roman" w:hAnsi="Calibri" w:cs="Calibri"/>
           <w:bCs/>
@@ -130,7 +130,7 @@
     </w:p>
     <w:p>
       <w:pPr>
-        <w:spacing w:after="0" w:line="305" w:lineRule="auto"/>
+        <w:spacing w:after="0" w:line="240" w:lineRule="auto"/>
         <w:rPr>
           <w:rFonts w:ascii="Calibri" w:eastAsia="Times New Roman" w:hAnsi="Calibri" w:cs="Calibri"/>
           <w:bCs/>
@@ -349,56 +349,47 @@
           <w:sz w:val="24"/>
           <w:szCs w:val="24"/>
         </w:rPr>
-        <w:t xml:space="preserve">, we learned that an adjective in a sentence is usually within five words of the noun it modifies. The length of an average English sentence is also about 15-20 words. From analysis of user reviews, we also found that the description of the dish usually comes after mentioning the name of the dish. Thus, we decided to look at snippets of the review that consisted of the dish name and the 12 words that followed. This would make it very likely that an adjective that will indicate the quality of the dish will be included </w:t>
-      </w:r>
-      <w:r>
-        <w:rPr>
-          <w:rFonts w:ascii="Calibri" w:eastAsia="Times New Roman" w:hAnsi="Calibri" w:cs="Calibri"/>
-          <w:color w:val="000000"/>
-          <w:sz w:val="24"/>
-          <w:szCs w:val="24"/>
+        <w:t xml:space="preserve">, we learned that an adjective in a sentence is usually within five words of the noun it modifies. The length of an average English sentence is also about 15-20 words. From analysis of user reviews, we also found that the description of the dish usually comes after mentioning the name of the dish. Thus, we decided to look at snippets of the review that consisted of the dish name and the 12 words that followed. This would make it very likely that an adjective that will indicate the quality of the dish will be included in the snippet, and there will be enough </w:t>
+      </w:r>
+      <w:proofErr w:type="gramStart"/>
+      <w:r>
+        <w:rPr>
+          <w:rFonts w:ascii="Calibri" w:eastAsia="Times New Roman" w:hAnsi="Calibri" w:cs="Calibri"/>
+          <w:color w:val="000000"/>
+          <w:sz w:val="24"/>
+          <w:szCs w:val="24"/>
+        </w:rPr>
+        <w:t>context</w:t>
+      </w:r>
+      <w:proofErr w:type="gramEnd"/>
+      <w:r>
+        <w:rPr>
+          <w:rFonts w:ascii="Calibri" w:eastAsia="Times New Roman" w:hAnsi="Calibri" w:cs="Calibri"/>
+          <w:color w:val="000000"/>
+          <w:sz w:val="24"/>
+          <w:szCs w:val="24"/>
+        </w:rPr>
+        <w:t xml:space="preserve"> after the dish name to determine if it is being described positively or negatively.</w:t>
+      </w:r>
+    </w:p>
+    <w:p>
+      <w:pPr>
+        <w:spacing w:after="0" w:line="240" w:lineRule="auto"/>
+        <w:rPr>
+          <w:rFonts w:ascii="Times New Roman" w:eastAsia="Times New Roman" w:hAnsi="Times New Roman" w:cs="Times New Roman"/>
+          <w:color w:val="000000"/>
+          <w:sz w:val="27"/>
+          <w:szCs w:val="27"/>
+        </w:rPr>
+      </w:pPr>
+      <w:r>
+        <w:rPr>
+          <w:rFonts w:ascii="Times New Roman" w:eastAsia="Times New Roman" w:hAnsi="Times New Roman" w:cs="Times New Roman"/>
+          <w:color w:val="000000"/>
+          <w:sz w:val="27"/>
+          <w:szCs w:val="27"/>
         </w:rPr>
         <w:lastRenderedPageBreak/>
-        <w:t xml:space="preserve">in the snippet, and there will be enough </w:t>
-      </w:r>
-      <w:proofErr w:type="gramStart"/>
-      <w:r>
-        <w:rPr>
-          <w:rFonts w:ascii="Calibri" w:eastAsia="Times New Roman" w:hAnsi="Calibri" w:cs="Calibri"/>
-          <w:color w:val="000000"/>
-          <w:sz w:val="24"/>
-          <w:szCs w:val="24"/>
-        </w:rPr>
-        <w:t>context</w:t>
-      </w:r>
-      <w:proofErr w:type="gramEnd"/>
-      <w:r>
-        <w:rPr>
-          <w:rFonts w:ascii="Calibri" w:eastAsia="Times New Roman" w:hAnsi="Calibri" w:cs="Calibri"/>
-          <w:color w:val="000000"/>
-          <w:sz w:val="24"/>
-          <w:szCs w:val="24"/>
-        </w:rPr>
-        <w:t xml:space="preserve"> after the dish name to determine if it is being described positively or negatively.</w:t>
-      </w:r>
-    </w:p>
-    <w:p>
-      <w:pPr>
-        <w:spacing w:after="0" w:line="240" w:lineRule="auto"/>
-        <w:rPr>
-          <w:rFonts w:ascii="Times New Roman" w:eastAsia="Times New Roman" w:hAnsi="Times New Roman" w:cs="Times New Roman"/>
-          <w:color w:val="000000"/>
-          <w:sz w:val="27"/>
-          <w:szCs w:val="27"/>
-        </w:rPr>
-      </w:pPr>
-      <w:r>
-        <w:rPr>
-          <w:rFonts w:ascii="Times New Roman" w:eastAsia="Times New Roman" w:hAnsi="Times New Roman" w:cs="Times New Roman"/>
-          <w:color w:val="000000"/>
-          <w:sz w:val="27"/>
-          <w:szCs w:val="27"/>
-        </w:rPr>
         <w:br/>
       </w:r>
       <w:r>
@@ -787,7 +778,7 @@
           <w:sz w:val="24"/>
           <w:szCs w:val="24"/>
         </w:rPr>
-        <w:t xml:space="preserve"> one can </w:t>
+        <w:t xml:space="preserve"> one can define thresholds for negative and positive sentiment. We can iterate over the words in a given snippet and count the number of negative and positive words as well as the number of negating </w:t>
       </w:r>
       <w:r>
         <w:rPr>
@@ -797,7 +788,7 @@
           <w:szCs w:val="24"/>
         </w:rPr>
         <w:lastRenderedPageBreak/>
-        <w:t xml:space="preserve">define thresholds for negative and positive sentiment. We can iterate over the words in a given snippet and count the number of negative and positive words as well as the number of negating modifiers such as “not”. Based on the two sentiment metrics, the vote-flip algorithm determines the consensus sentiment on majority and flips it if the number of negating modifiers is odd. These are preliminary steps that we think will allow us to increase the accuracy and robustness of the </w:t>
+        <w:t xml:space="preserve">modifiers such as “not”. Based on the two sentiment metrics, the vote-flip algorithm determines the consensus sentiment on majority and flips it if the number of negating modifiers is odd. These are preliminary steps that we think will allow us to increase the accuracy and robustness of the </w:t>
       </w:r>
       <w:proofErr w:type="spellStart"/>
       <w:r>
@@ -1000,99 +991,7 @@
     </w:p>
     <w:p>
       <w:pPr>
-        <w:spacing w:after="0" w:line="305" w:lineRule="auto"/>
-      </w:pPr>
-      <w:r>
-        <w:rPr>
-          <w:rFonts w:ascii="Times New Roman" w:eastAsia="Times New Roman" w:hAnsi="Times New Roman" w:cs="Times New Roman"/>
-          <w:color w:val="000000"/>
-          <w:sz w:val="27"/>
-          <w:szCs w:val="27"/>
-        </w:rPr>
-        <w:br/>
-      </w:r>
-      <w:proofErr w:type="gramStart"/>
-      <w:r>
-        <w:rPr>
-          <w:rFonts w:ascii="Calibri" w:eastAsia="Times New Roman" w:hAnsi="Calibri" w:cs="Calibri"/>
-          <w:b/>
-          <w:bCs/>
-          <w:color w:val="000000"/>
-          <w:sz w:val="29"/>
-          <w:szCs w:val="29"/>
-          <w:u w:val="single"/>
-        </w:rPr>
-        <w:t>Sources</w:t>
-      </w:r>
-      <w:proofErr w:type="gramEnd"/>
-      <w:r>
-        <w:rPr>
-          <w:rFonts w:ascii="Times New Roman" w:eastAsia="Times New Roman" w:hAnsi="Times New Roman" w:cs="Times New Roman"/>
-          <w:color w:val="000000"/>
-          <w:sz w:val="27"/>
-          <w:szCs w:val="27"/>
-        </w:rPr>
-        <w:br/>
-      </w:r>
-      <w:r>
-        <w:rPr>
-          <w:rFonts w:ascii="Calibri" w:eastAsia="Times New Roman" w:hAnsi="Calibri" w:cs="Calibri"/>
-          <w:color w:val="000000"/>
-          <w:sz w:val="24"/>
-          <w:szCs w:val="24"/>
-        </w:rPr>
-        <w:t>[1]</w:t>
-      </w:r>
-      <w:r>
-        <w:rPr>
-          <w:rFonts w:ascii="Calibri" w:eastAsia="Times New Roman" w:hAnsi="Calibri" w:cs="Calibri"/>
-          <w:color w:val="000000"/>
-          <w:sz w:val="24"/>
-          <w:szCs w:val="24"/>
-        </w:rPr>
-        <w:tab/>
-      </w:r>
-      <w:proofErr w:type="spellStart"/>
-      <w:r>
-        <w:rPr>
-          <w:rFonts w:ascii="Calibri" w:eastAsia="Times New Roman" w:hAnsi="Calibri" w:cs="Calibri"/>
-          <w:color w:val="000000"/>
-          <w:sz w:val="24"/>
-          <w:szCs w:val="24"/>
-        </w:rPr>
-        <w:t>Toutanova</w:t>
-      </w:r>
-      <w:proofErr w:type="spellEnd"/>
-      <w:r>
-        <w:rPr>
-          <w:rFonts w:ascii="Calibri" w:eastAsia="Times New Roman" w:hAnsi="Calibri" w:cs="Calibri"/>
-          <w:color w:val="000000"/>
-          <w:sz w:val="24"/>
-          <w:szCs w:val="24"/>
-        </w:rPr>
-        <w:t xml:space="preserve"> et al. 2003. Feature-Rich Part-of-Speech </w:t>
-      </w:r>
-      <w:proofErr w:type="gramStart"/>
-      <w:r>
-        <w:rPr>
-          <w:rFonts w:ascii="Calibri" w:eastAsia="Times New Roman" w:hAnsi="Calibri" w:cs="Calibri"/>
-          <w:color w:val="000000"/>
-          <w:sz w:val="24"/>
-          <w:szCs w:val="24"/>
-        </w:rPr>
-        <w:t>Tagging</w:t>
-      </w:r>
-      <w:proofErr w:type="gramEnd"/>
-      <w:r>
-        <w:rPr>
-          <w:rFonts w:ascii="Calibri" w:eastAsia="Times New Roman" w:hAnsi="Calibri" w:cs="Calibri"/>
-          <w:color w:val="000000"/>
-          <w:sz w:val="24"/>
-          <w:szCs w:val="24"/>
-        </w:rPr>
-        <w:t xml:space="preserve"> with a Cyclic Dependency network. </w:t>
-      </w:r>
-      <w:r>
+        <w:spacing w:after="0" w:line="240" w:lineRule="auto"/>
         <w:rPr>
           <w:rFonts w:ascii="Calibri" w:eastAsia="Times New Roman" w:hAnsi="Calibri" w:cs="Calibri"/>
           <w:i/>
@@ -1101,17 +1000,7 @@
           <w:sz w:val="24"/>
           <w:szCs w:val="24"/>
         </w:rPr>
-        <w:t>Proceedings of HLT-NAACL 2003</w:t>
-      </w:r>
-      <w:r>
-        <w:rPr>
-          <w:rFonts w:ascii="Calibri" w:eastAsia="Times New Roman" w:hAnsi="Calibri" w:cs="Calibri"/>
-          <w:color w:val="000000"/>
-          <w:sz w:val="24"/>
-          <w:szCs w:val="24"/>
-        </w:rPr>
-        <w:t>, pp 252-259.</w:t>
-      </w:r>
+      </w:pPr>
       <w:r>
         <w:rPr>
           <w:rFonts w:ascii="Times New Roman" w:eastAsia="Times New Roman" w:hAnsi="Times New Roman" w:cs="Times New Roman"/>
@@ -1121,14 +1010,37 @@
         </w:rPr>
         <w:br/>
       </w:r>
-      <w:r>
-        <w:rPr>
-          <w:rFonts w:ascii="Calibri" w:eastAsia="Times New Roman" w:hAnsi="Calibri" w:cs="Calibri"/>
-          <w:color w:val="000000"/>
-          <w:sz w:val="24"/>
-          <w:szCs w:val="24"/>
-        </w:rPr>
-        <w:t>[2]</w:t>
+      <w:proofErr w:type="gramStart"/>
+      <w:r>
+        <w:rPr>
+          <w:rFonts w:ascii="Calibri" w:eastAsia="Times New Roman" w:hAnsi="Calibri" w:cs="Calibri"/>
+          <w:b/>
+          <w:bCs/>
+          <w:color w:val="000000"/>
+          <w:sz w:val="29"/>
+          <w:szCs w:val="29"/>
+          <w:u w:val="single"/>
+        </w:rPr>
+        <w:t>Sources</w:t>
+      </w:r>
+      <w:proofErr w:type="gramEnd"/>
+      <w:r>
+        <w:rPr>
+          <w:rFonts w:ascii="Times New Roman" w:eastAsia="Times New Roman" w:hAnsi="Times New Roman" w:cs="Times New Roman"/>
+          <w:color w:val="000000"/>
+          <w:sz w:val="27"/>
+          <w:szCs w:val="27"/>
+        </w:rPr>
+        <w:br/>
+      </w:r>
+      <w:r>
+        <w:rPr>
+          <w:rFonts w:ascii="Calibri" w:eastAsia="Times New Roman" w:hAnsi="Calibri" w:cs="Calibri"/>
+          <w:color w:val="000000"/>
+          <w:sz w:val="24"/>
+          <w:szCs w:val="24"/>
+        </w:rPr>
+        <w:t>[1]</w:t>
       </w:r>
       <w:r>
         <w:rPr>
@@ -1147,17 +1059,17 @@
           <w:sz w:val="24"/>
           <w:szCs w:val="24"/>
         </w:rPr>
-        <w:t>Tackstrom</w:t>
-      </w:r>
-      <w:proofErr w:type="spellEnd"/>
-      <w:r>
-        <w:rPr>
-          <w:rFonts w:ascii="Calibri" w:eastAsia="Times New Roman" w:hAnsi="Calibri" w:cs="Calibri"/>
-          <w:color w:val="000000"/>
-          <w:sz w:val="24"/>
-          <w:szCs w:val="24"/>
-        </w:rPr>
-        <w:t xml:space="preserve"> O. and McDonald R. 2011. </w:t>
+        <w:t>Toutanova</w:t>
+      </w:r>
+      <w:proofErr w:type="spellEnd"/>
+      <w:r>
+        <w:rPr>
+          <w:rFonts w:ascii="Calibri" w:eastAsia="Times New Roman" w:hAnsi="Calibri" w:cs="Calibri"/>
+          <w:color w:val="000000"/>
+          <w:sz w:val="24"/>
+          <w:szCs w:val="24"/>
+        </w:rPr>
+        <w:t xml:space="preserve"> et al. 2003. Feature-Rich Part-of-Speech </w:t>
       </w:r>
       <w:proofErr w:type="gramStart"/>
       <w:r>
@@ -1167,7 +1079,7 @@
           <w:sz w:val="24"/>
           <w:szCs w:val="24"/>
         </w:rPr>
-        <w:t>Discovering Fine-Grained Sentiment with latent Variable Structured Prediction Models.</w:t>
+        <w:t>Tagging</w:t>
       </w:r>
       <w:proofErr w:type="gramEnd"/>
       <w:r>
@@ -1177,9 +1089,8 @@
           <w:sz w:val="24"/>
           <w:szCs w:val="24"/>
         </w:rPr>
-        <w:t xml:space="preserve"> </w:t>
-      </w:r>
-      <w:proofErr w:type="gramStart"/>
+        <w:t xml:space="preserve"> with a Cyclic Dependency network. </w:t>
+      </w:r>
       <w:r>
         <w:rPr>
           <w:rFonts w:ascii="Calibri" w:eastAsia="Times New Roman" w:hAnsi="Calibri" w:cs="Calibri"/>
@@ -1189,9 +1100,102 @@
           <w:sz w:val="24"/>
           <w:szCs w:val="24"/>
         </w:rPr>
+        <w:t>Proceedings of HLT-NAACL 2003</w:t>
+      </w:r>
+      <w:r>
+        <w:rPr>
+          <w:rFonts w:ascii="Calibri" w:eastAsia="Times New Roman" w:hAnsi="Calibri" w:cs="Calibri"/>
+          <w:color w:val="000000"/>
+          <w:sz w:val="24"/>
+          <w:szCs w:val="24"/>
+        </w:rPr>
+        <w:t>, pp 252-259.</w:t>
+      </w:r>
+      <w:r>
+        <w:rPr>
+          <w:rFonts w:ascii="Times New Roman" w:eastAsia="Times New Roman" w:hAnsi="Times New Roman" w:cs="Times New Roman"/>
+          <w:color w:val="000000"/>
+          <w:sz w:val="27"/>
+          <w:szCs w:val="27"/>
+        </w:rPr>
+        <w:br/>
+      </w:r>
+      <w:r>
+        <w:rPr>
+          <w:rFonts w:ascii="Calibri" w:eastAsia="Times New Roman" w:hAnsi="Calibri" w:cs="Calibri"/>
+          <w:color w:val="000000"/>
+          <w:sz w:val="24"/>
+          <w:szCs w:val="24"/>
+        </w:rPr>
+        <w:t>[2]</w:t>
+      </w:r>
+      <w:r>
+        <w:rPr>
+          <w:rFonts w:ascii="Calibri" w:eastAsia="Times New Roman" w:hAnsi="Calibri" w:cs="Calibri"/>
+          <w:color w:val="000000"/>
+          <w:sz w:val="24"/>
+          <w:szCs w:val="24"/>
+        </w:rPr>
+        <w:tab/>
+      </w:r>
+      <w:proofErr w:type="spellStart"/>
+      <w:r>
+        <w:rPr>
+          <w:rFonts w:ascii="Calibri" w:eastAsia="Times New Roman" w:hAnsi="Calibri" w:cs="Calibri"/>
+          <w:color w:val="000000"/>
+          <w:sz w:val="24"/>
+          <w:szCs w:val="24"/>
+        </w:rPr>
+        <w:t>Tackstrom</w:t>
+      </w:r>
+      <w:proofErr w:type="spellEnd"/>
+      <w:r>
+        <w:rPr>
+          <w:rFonts w:ascii="Calibri" w:eastAsia="Times New Roman" w:hAnsi="Calibri" w:cs="Calibri"/>
+          <w:color w:val="000000"/>
+          <w:sz w:val="24"/>
+          <w:szCs w:val="24"/>
+        </w:rPr>
+        <w:t xml:space="preserve"> O. and McDonald R. 2011. </w:t>
+      </w:r>
+      <w:proofErr w:type="gramStart"/>
+      <w:r>
+        <w:rPr>
+          <w:rFonts w:ascii="Calibri" w:eastAsia="Times New Roman" w:hAnsi="Calibri" w:cs="Calibri"/>
+          <w:color w:val="000000"/>
+          <w:sz w:val="24"/>
+          <w:szCs w:val="24"/>
+        </w:rPr>
+        <w:t>Discovering Fine-Grained Sentiment with latent Variable Structured Prediction Models.</w:t>
+      </w:r>
+      <w:proofErr w:type="gramEnd"/>
+      <w:r>
+        <w:rPr>
+          <w:rFonts w:ascii="Calibri" w:eastAsia="Times New Roman" w:hAnsi="Calibri" w:cs="Calibri"/>
+          <w:color w:val="000000"/>
+          <w:sz w:val="24"/>
+          <w:szCs w:val="24"/>
+        </w:rPr>
+        <w:t xml:space="preserve"> </w:t>
+      </w:r>
+      <w:proofErr w:type="gramStart"/>
+      <w:r>
+        <w:rPr>
+          <w:rFonts w:ascii="Calibri" w:eastAsia="Times New Roman" w:hAnsi="Calibri" w:cs="Calibri"/>
+          <w:i/>
+          <w:iCs/>
+          <w:color w:val="000000"/>
+          <w:sz w:val="24"/>
+          <w:szCs w:val="24"/>
+        </w:rPr>
         <w:t>SICS technical Report 2011.</w:t>
       </w:r>
       <w:proofErr w:type="gramEnd"/>
+    </w:p>
+    <w:p>
+      <w:pPr>
+        <w:spacing w:after="0" w:line="240" w:lineRule="auto"/>
+      </w:pPr>
     </w:p>
     <w:sectPr>
       <w:pgSz w:w="12240" w:h="15840"/>
@@ -1424,6 +1428,11 @@
       <w:color w:val="0000FF"/>
       <w:u w:val="single"/>
     </w:rPr>
+  </w:style>
+  <w:style w:type="character" w:customStyle="1" w:styleId="apple-converted-space">
+    <w:name w:val="apple-converted-space"/>
+    <w:basedOn w:val="DefaultParagraphFont"/>
+    <w:rsid w:val="005A3B6B"/>
   </w:style>
 </w:styles>
 </file>

</xml_diff>